<commit_message>
added storyboards and updated docs
</commit_message>
<xml_diff>
--- a/Documentation/Project Charter.docx
+++ b/Documentation/Project Charter.docx
@@ -518,21 +518,7 @@
           <w:sz w:val="24"/>
           <w:szCs w:val="24"/>
         </w:rPr>
-        <w:t xml:space="preserve">A fully functioning </w:t>
-      </w:r>
-      <w:r>
-        <w:rPr>
-          <w:sz w:val="24"/>
-          <w:szCs w:val="24"/>
-        </w:rPr>
-        <w:t xml:space="preserve">(Android) </w:t>
-      </w:r>
-      <w:r>
-        <w:rPr>
-          <w:sz w:val="24"/>
-          <w:szCs w:val="24"/>
-        </w:rPr>
-        <w:t xml:space="preserve">Mobile application must be developed, tested and deployed within 9 weeks from the start of the project </w:t>
+        <w:t xml:space="preserve">A fully functioning (Android) Mobile application must be developed, tested and deployed within 9 weeks from the start of the project </w:t>
       </w:r>
       <w:r>
         <w:rPr>
@@ -561,21 +547,7 @@
           <w:sz w:val="24"/>
           <w:szCs w:val="24"/>
         </w:rPr>
-        <w:t xml:space="preserve">A fully functioning </w:t>
-      </w:r>
-      <w:r>
-        <w:rPr>
-          <w:sz w:val="24"/>
-          <w:szCs w:val="24"/>
-        </w:rPr>
-        <w:t xml:space="preserve">Web API (web application that allows data to be sent and received between the database and the mobile application) </w:t>
-      </w:r>
-      <w:r>
-        <w:rPr>
-          <w:sz w:val="24"/>
-          <w:szCs w:val="24"/>
-        </w:rPr>
-        <w:t xml:space="preserve">must be developed, tested and deployed within 9 weeks from the start of the project </w:t>
+        <w:t xml:space="preserve">A fully functioning Web API (web application that allows data to be sent and received between the database and the mobile application) must be developed, tested and deployed within 9 weeks from the start of the project </w:t>
       </w:r>
       <w:r>
         <w:rPr>
@@ -611,14 +583,7 @@
           <w:sz w:val="24"/>
           <w:szCs w:val="24"/>
         </w:rPr>
-        <w:t xml:space="preserve"> web application (that displays user statistics and data [for the mobile application]) must be </w:t>
-      </w:r>
-      <w:r>
-        <w:rPr>
-          <w:sz w:val="24"/>
-          <w:szCs w:val="24"/>
-        </w:rPr>
-        <w:t xml:space="preserve">developed, tested and deployed within 9 weeks from the start of the project </w:t>
+        <w:t xml:space="preserve"> web application (that displays user statistics and data [for the mobile application]) must be developed, tested and deployed within 9 weeks from the start of the project </w:t>
       </w:r>
       <w:r>
         <w:rPr>
@@ -632,21 +597,7 @@
           <w:sz w:val="24"/>
           <w:szCs w:val="24"/>
         </w:rPr>
-        <w:t>and must not exceed the budget of R</w:t>
-      </w:r>
-      <w:r>
-        <w:rPr>
-          <w:sz w:val="24"/>
-          <w:szCs w:val="24"/>
-        </w:rPr>
-        <w:t>5</w:t>
-      </w:r>
-      <w:r>
-        <w:rPr>
-          <w:sz w:val="24"/>
-          <w:szCs w:val="24"/>
-        </w:rPr>
-        <w:t>00.</w:t>
+        <w:t>and must not exceed the budget of R500.</w:t>
       </w:r>
     </w:p>
     <w:p>
@@ -1274,21 +1225,7 @@
                 <w:sz w:val="24"/>
                 <w:szCs w:val="24"/>
               </w:rPr>
-              <w:t>Scope Creep (</w:t>
-            </w:r>
-            <w:r>
-              <w:rPr>
-                <w:sz w:val="24"/>
-                <w:szCs w:val="24"/>
-              </w:rPr>
-              <w:t>The client adds additional requirements for the application as the existing solution is being developed.</w:t>
-            </w:r>
-            <w:r>
-              <w:rPr>
-                <w:sz w:val="24"/>
-                <w:szCs w:val="24"/>
-              </w:rPr>
-              <w:t>)</w:t>
+              <w:t>Scope Creep (The client adds additional requirements for the application as the existing solution is being developed.)</w:t>
             </w:r>
           </w:p>
         </w:tc>
@@ -1718,8 +1655,6 @@
               </w:rPr>
               <w:t>The Government entities will be interested to know if the POPPI act is implemented into the application to prevent user information from being misused.</w:t>
             </w:r>
-            <w:bookmarkStart w:id="0" w:name="_GoBack"/>
-            <w:bookmarkEnd w:id="0"/>
           </w:p>
         </w:tc>
       </w:tr>
@@ -1874,6 +1809,13 @@
                 <w:szCs w:val="24"/>
               </w:rPr>
             </w:pPr>
+            <w:r>
+              <w:rPr>
+                <w:sz w:val="24"/>
+                <w:szCs w:val="24"/>
+              </w:rPr>
+              <w:t>A completed Android application. A completed web application.</w:t>
+            </w:r>
           </w:p>
         </w:tc>
         <w:tc>
@@ -1887,6 +1829,13 @@
                 <w:szCs w:val="24"/>
               </w:rPr>
             </w:pPr>
+            <w:r>
+              <w:rPr>
+                <w:sz w:val="24"/>
+                <w:szCs w:val="24"/>
+              </w:rPr>
+              <w:t>Both applications must include all the functionality required by the client and must meet the performance and quality requirements expected by the client.</w:t>
+            </w:r>
           </w:p>
         </w:tc>
         <w:tc>
@@ -1900,6 +1849,13 @@
                 <w:szCs w:val="24"/>
               </w:rPr>
             </w:pPr>
+            <w:r>
+              <w:rPr>
+                <w:sz w:val="24"/>
+                <w:szCs w:val="24"/>
+              </w:rPr>
+              <w:t>Client (Mrs De Vincenzo)</w:t>
+            </w:r>
           </w:p>
         </w:tc>
       </w:tr>
@@ -1943,6 +1899,42 @@
                 <w:szCs w:val="24"/>
               </w:rPr>
             </w:pPr>
+            <w:r>
+              <w:rPr>
+                <w:sz w:val="24"/>
+                <w:szCs w:val="24"/>
+              </w:rPr>
+              <w:t>Both applications must be fully developed and tested by the</w:t>
+            </w:r>
+            <w:r>
+              <w:rPr>
+                <w:sz w:val="24"/>
+                <w:szCs w:val="24"/>
+              </w:rPr>
+              <w:t xml:space="preserve"> 24</w:t>
+            </w:r>
+            <w:r>
+              <w:rPr>
+                <w:sz w:val="24"/>
+                <w:szCs w:val="24"/>
+                <w:vertAlign w:val="superscript"/>
+              </w:rPr>
+              <w:t>th</w:t>
+            </w:r>
+            <w:r>
+              <w:rPr>
+                <w:sz w:val="24"/>
+                <w:szCs w:val="24"/>
+              </w:rPr>
+              <w:t xml:space="preserve"> of</w:t>
+            </w:r>
+            <w:r>
+              <w:rPr>
+                <w:sz w:val="24"/>
+                <w:szCs w:val="24"/>
+              </w:rPr>
+              <w:t xml:space="preserve"> September 2019</w:t>
+            </w:r>
           </w:p>
         </w:tc>
         <w:tc>
@@ -1956,6 +1948,28 @@
                 <w:szCs w:val="24"/>
               </w:rPr>
             </w:pPr>
+            <w:r>
+              <w:rPr>
+                <w:sz w:val="24"/>
+                <w:szCs w:val="24"/>
+              </w:rPr>
+              <w:t>All milestones listed above, must be met and the completed applications must be put into production no later than the 25</w:t>
+            </w:r>
+            <w:r>
+              <w:rPr>
+                <w:sz w:val="24"/>
+                <w:szCs w:val="24"/>
+                <w:vertAlign w:val="superscript"/>
+              </w:rPr>
+              <w:t>th</w:t>
+            </w:r>
+            <w:r>
+              <w:rPr>
+                <w:sz w:val="24"/>
+                <w:szCs w:val="24"/>
+              </w:rPr>
+              <w:t xml:space="preserve"> of September 2019.</w:t>
+            </w:r>
           </w:p>
         </w:tc>
         <w:tc>
@@ -1969,6 +1983,13 @@
                 <w:szCs w:val="24"/>
               </w:rPr>
             </w:pPr>
+            <w:r>
+              <w:rPr>
+                <w:sz w:val="24"/>
+                <w:szCs w:val="24"/>
+              </w:rPr>
+              <w:t>Client (Mrs De Vincenzo)</w:t>
+            </w:r>
           </w:p>
         </w:tc>
       </w:tr>
@@ -2012,6 +2033,13 @@
                 <w:szCs w:val="24"/>
               </w:rPr>
             </w:pPr>
+            <w:r>
+              <w:rPr>
+                <w:sz w:val="24"/>
+                <w:szCs w:val="24"/>
+              </w:rPr>
+              <w:t>The total cost of both Android and Web applications is R2500.</w:t>
+            </w:r>
           </w:p>
         </w:tc>
         <w:tc>
@@ -2025,6 +2053,13 @@
                 <w:szCs w:val="24"/>
               </w:rPr>
             </w:pPr>
+            <w:r>
+              <w:rPr>
+                <w:sz w:val="24"/>
+                <w:szCs w:val="24"/>
+              </w:rPr>
+              <w:t>The budget of R2500 must not be exceeded by the Project Manager and his team.</w:t>
+            </w:r>
           </w:p>
         </w:tc>
         <w:tc>
@@ -2038,6 +2073,13 @@
                 <w:szCs w:val="24"/>
               </w:rPr>
             </w:pPr>
+            <w:r>
+              <w:rPr>
+                <w:sz w:val="24"/>
+                <w:szCs w:val="24"/>
+              </w:rPr>
+              <w:t>Client (Mrs De Vincenzo)</w:t>
+            </w:r>
           </w:p>
         </w:tc>
       </w:tr>
@@ -2081,6 +2123,21 @@
                 <w:szCs w:val="24"/>
               </w:rPr>
             </w:pPr>
+            <w:r>
+              <w:rPr>
+                <w:sz w:val="24"/>
+                <w:szCs w:val="24"/>
+              </w:rPr>
+              <w:t xml:space="preserve">Both applications must meet the requirements </w:t>
+            </w:r>
+            <w:r>
+              <w:rPr>
+                <w:sz w:val="24"/>
+                <w:szCs w:val="24"/>
+              </w:rPr>
+              <w:lastRenderedPageBreak/>
+              <w:t>(performance, security, functional, reliability, user experience) agreed upon in this document.</w:t>
+            </w:r>
           </w:p>
         </w:tc>
         <w:tc>
@@ -2094,6 +2151,22 @@
                 <w:szCs w:val="24"/>
               </w:rPr>
             </w:pPr>
+            <w:r>
+              <w:rPr>
+                <w:sz w:val="24"/>
+                <w:szCs w:val="24"/>
+              </w:rPr>
+              <w:lastRenderedPageBreak/>
+              <w:t xml:space="preserve">Users must be happy with the quality of the </w:t>
+            </w:r>
+            <w:r>
+              <w:rPr>
+                <w:sz w:val="24"/>
+                <w:szCs w:val="24"/>
+              </w:rPr>
+              <w:lastRenderedPageBreak/>
+              <w:t>Android application and The Client must be satisfied with the web application.</w:t>
+            </w:r>
           </w:p>
         </w:tc>
         <w:tc>
@@ -2107,6 +2180,14 @@
                 <w:szCs w:val="24"/>
               </w:rPr>
             </w:pPr>
+            <w:r>
+              <w:rPr>
+                <w:sz w:val="24"/>
+                <w:szCs w:val="24"/>
+              </w:rPr>
+              <w:lastRenderedPageBreak/>
+              <w:t>Client (Mrs De Vincenzo)</w:t>
+            </w:r>
           </w:p>
         </w:tc>
       </w:tr>
@@ -2182,17 +2263,8 @@
           <w:sz w:val="24"/>
           <w:szCs w:val="24"/>
         </w:rPr>
-        <w:t>_____________________________________________________________________________________________________________________________________________________________________________________________________________________________________________________________________</w:t>
-      </w:r>
-    </w:p>
-    <w:p>
-      <w:pPr>
-        <w:ind w:left="360"/>
-        <w:rPr>
-          <w:sz w:val="24"/>
-          <w:szCs w:val="24"/>
-        </w:rPr>
-      </w:pPr>
+        <w:t>The project manager can use the funds according to what they need to purchase e.g. cloud storage, servers etc. and they can assign costs as they come in.</w:t>
+      </w:r>
     </w:p>
     <w:p>
       <w:pPr>
@@ -2242,8 +2314,51 @@
           <w:sz w:val="24"/>
           <w:szCs w:val="24"/>
         </w:rPr>
-        <w:lastRenderedPageBreak/>
-        <w:t>_____________________________________________________________________________________________________________________________________________________________________________________________________________________________________________________________________</w:t>
+        <w:t xml:space="preserve">The project manager needs to understand the customers problem, how to solve it and how </w:t>
+      </w:r>
+      <w:r>
+        <w:rPr>
+          <w:sz w:val="24"/>
+          <w:szCs w:val="24"/>
+        </w:rPr>
+        <w:t>it’s</w:t>
+      </w:r>
+      <w:r>
+        <w:rPr>
+          <w:sz w:val="24"/>
+          <w:szCs w:val="24"/>
+        </w:rPr>
+        <w:t xml:space="preserve"> </w:t>
+      </w:r>
+      <w:bookmarkStart w:id="0" w:name="_GoBack"/>
+      <w:bookmarkEnd w:id="0"/>
+      <w:r>
+        <w:rPr>
+          <w:sz w:val="24"/>
+          <w:szCs w:val="24"/>
+        </w:rPr>
+        <w:t>going to benefit the customer.</w:t>
+      </w:r>
+      <w:r>
+        <w:rPr>
+          <w:sz w:val="24"/>
+          <w:szCs w:val="24"/>
+        </w:rPr>
+        <w:t xml:space="preserve"> </w:t>
+      </w:r>
+      <w:r>
+        <w:rPr>
+          <w:sz w:val="24"/>
+          <w:szCs w:val="24"/>
+        </w:rPr>
+        <w:t xml:space="preserve">Their level of authority is high, because they can </w:t>
+      </w:r>
+      <w:r>
+        <w:rPr>
+          <w:sz w:val="24"/>
+          <w:szCs w:val="24"/>
+        </w:rPr>
+        <w:t>differ from the client’s approach to the problem and find more efficient ways for development.</w:t>
       </w:r>
     </w:p>
     <w:p>
@@ -2294,7 +2409,14 @@
           <w:sz w:val="24"/>
           <w:szCs w:val="24"/>
         </w:rPr>
-        <w:t>_____________________________________________________________________________________________________________________________________________________________________________________________________________________________________________________________________</w:t>
+        <w:t>The project managers</w:t>
+      </w:r>
+      <w:r>
+        <w:rPr>
+          <w:sz w:val="24"/>
+          <w:szCs w:val="24"/>
+        </w:rPr>
+        <w:t xml:space="preserve"> can’t make changes to the scope unless they have permission from the client.</w:t>
       </w:r>
     </w:p>
     <w:p>
@@ -2334,18 +2456,110 @@
     </w:p>
     <w:p>
       <w:pPr>
-        <w:rPr>
-          <w:sz w:val="24"/>
-          <w:szCs w:val="24"/>
-        </w:rPr>
-      </w:pPr>
-      <w:r>
-        <w:rPr>
-          <w:sz w:val="24"/>
-          <w:szCs w:val="24"/>
-        </w:rPr>
-        <w:t>______________________________________________________________________________________________________________________________________________________________________________________________________________________________________________________________________________</w:t>
-      </w:r>
+        <w:pStyle w:val="ListParagraph"/>
+        <w:rPr>
+          <w:sz w:val="24"/>
+          <w:szCs w:val="24"/>
+        </w:rPr>
+      </w:pPr>
+    </w:p>
+    <w:p>
+      <w:pPr>
+        <w:rPr>
+          <w:sz w:val="24"/>
+          <w:szCs w:val="24"/>
+        </w:rPr>
+      </w:pPr>
+      <w:r>
+        <w:rPr>
+          <w:sz w:val="24"/>
+          <w:szCs w:val="24"/>
+        </w:rPr>
+        <w:t>The project manager has primary responsibility for providing leadership to the project team in</w:t>
+      </w:r>
+    </w:p>
+    <w:p>
+      <w:pPr>
+        <w:rPr>
+          <w:sz w:val="24"/>
+          <w:szCs w:val="24"/>
+        </w:rPr>
+      </w:pPr>
+      <w:r>
+        <w:rPr>
+          <w:sz w:val="24"/>
+          <w:szCs w:val="24"/>
+        </w:rPr>
+        <w:t>the form of planning, organizing, and controlling the work effort to successfully accomplish the</w:t>
+      </w:r>
+    </w:p>
+    <w:p>
+      <w:pPr>
+        <w:rPr>
+          <w:sz w:val="24"/>
+          <w:szCs w:val="24"/>
+        </w:rPr>
+      </w:pPr>
+      <w:r>
+        <w:rPr>
+          <w:sz w:val="24"/>
+          <w:szCs w:val="24"/>
+        </w:rPr>
+        <w:t>project objective. As a result of this immense level of responsibility the project manager is granted</w:t>
+      </w:r>
+    </w:p>
+    <w:p>
+      <w:pPr>
+        <w:rPr>
+          <w:sz w:val="24"/>
+          <w:szCs w:val="24"/>
+        </w:rPr>
+      </w:pPr>
+      <w:r>
+        <w:rPr>
+          <w:sz w:val="24"/>
+          <w:szCs w:val="24"/>
+        </w:rPr>
+        <w:t>the level of authority whereby he is allowed to hire and fire staff from the project team. This could</w:t>
+      </w:r>
+    </w:p>
+    <w:p>
+      <w:pPr>
+        <w:rPr>
+          <w:sz w:val="24"/>
+          <w:szCs w:val="24"/>
+        </w:rPr>
+      </w:pPr>
+      <w:r>
+        <w:rPr>
+          <w:sz w:val="24"/>
+          <w:szCs w:val="24"/>
+        </w:rPr>
+        <w:t xml:space="preserve">be done for various reasons and would eventually result in a much more organized </w:t>
+      </w:r>
+    </w:p>
+    <w:p>
+      <w:pPr>
+        <w:rPr>
+          <w:sz w:val="24"/>
+          <w:szCs w:val="24"/>
+        </w:rPr>
+      </w:pPr>
+      <w:r>
+        <w:rPr>
+          <w:sz w:val="24"/>
+          <w:szCs w:val="24"/>
+        </w:rPr>
+        <w:t>and efficient team.</w:t>
+      </w:r>
+    </w:p>
+    <w:p>
+      <w:pPr>
+        <w:rPr>
+          <w:sz w:val="24"/>
+          <w:szCs w:val="24"/>
+        </w:rPr>
+      </w:pPr>
     </w:p>
     <w:p>
       <w:pPr>
@@ -2395,7 +2609,7 @@
           <w:sz w:val="24"/>
           <w:szCs w:val="24"/>
         </w:rPr>
-        <w:t>_____________________________________________________________________________________________________________________________________________________________________________________________________________________________________________________________________</w:t>
+        <w:t xml:space="preserve">Conflict in project management is inevitable. The potential for conflict in </w:t>
       </w:r>
     </w:p>
     <w:p>
@@ -2411,15 +2625,7 @@
           <w:sz w:val="24"/>
           <w:szCs w:val="24"/>
         </w:rPr>
-        <w:t>Other</w:t>
-      </w:r>
-      <w:r>
-        <w:rPr>
-          <w:sz w:val="24"/>
-          <w:szCs w:val="24"/>
-        </w:rPr>
-        <w:br/>
-        <w:t>_____________________________________________________________________________________________________________________________________________________________________________________________________________________________________________________________________</w:t>
+        <w:t xml:space="preserve">information systems development projects are usually high because </w:t>
       </w:r>
     </w:p>
     <w:p>
@@ -2430,11 +2636,133 @@
           <w:szCs w:val="24"/>
         </w:rPr>
       </w:pPr>
+      <w:r>
+        <w:rPr>
+          <w:sz w:val="24"/>
+          <w:szCs w:val="24"/>
+        </w:rPr>
+        <w:t xml:space="preserve">it involves individuals from different backgrounds and orientations working together to complete </w:t>
+      </w:r>
     </w:p>
     <w:p>
       <w:pPr>
         <w:ind w:left="360"/>
         <w:rPr>
+          <w:sz w:val="24"/>
+          <w:szCs w:val="24"/>
+        </w:rPr>
+      </w:pPr>
+      <w:r>
+        <w:rPr>
+          <w:sz w:val="24"/>
+          <w:szCs w:val="24"/>
+        </w:rPr>
+        <w:t>a complex task. The cause of conflict in team projects can be related to differences in values,</w:t>
+      </w:r>
+    </w:p>
+    <w:p>
+      <w:pPr>
+        <w:ind w:left="360"/>
+        <w:rPr>
+          <w:sz w:val="24"/>
+          <w:szCs w:val="24"/>
+        </w:rPr>
+      </w:pPr>
+      <w:r>
+        <w:rPr>
+          <w:sz w:val="24"/>
+          <w:szCs w:val="24"/>
+        </w:rPr>
+        <w:t xml:space="preserve"> attitudes, needs, expectations, perceptions, resources, and personalities. </w:t>
+      </w:r>
+    </w:p>
+    <w:p>
+      <w:pPr>
+        <w:ind w:left="360"/>
+        <w:rPr>
+          <w:sz w:val="24"/>
+          <w:szCs w:val="24"/>
+        </w:rPr>
+      </w:pPr>
+      <w:r>
+        <w:rPr>
+          <w:sz w:val="24"/>
+          <w:szCs w:val="24"/>
+        </w:rPr>
+        <w:t>Therefore, the project manager needs the skills to deal with conflicts between team members</w:t>
+      </w:r>
+    </w:p>
+    <w:p>
+      <w:pPr>
+        <w:ind w:left="360"/>
+        <w:rPr>
+          <w:sz w:val="24"/>
+          <w:szCs w:val="24"/>
+        </w:rPr>
+      </w:pPr>
+      <w:r>
+        <w:rPr>
+          <w:sz w:val="24"/>
+          <w:szCs w:val="24"/>
+        </w:rPr>
+        <w:t xml:space="preserve">and escalate the relevant issues that are having a negative impact on the team. The project manager </w:t>
+      </w:r>
+    </w:p>
+    <w:p>
+      <w:pPr>
+        <w:ind w:left="360"/>
+        <w:rPr>
+          <w:sz w:val="24"/>
+          <w:szCs w:val="24"/>
+        </w:rPr>
+      </w:pPr>
+      <w:r>
+        <w:rPr>
+          <w:sz w:val="24"/>
+          <w:szCs w:val="24"/>
+        </w:rPr>
+        <w:t xml:space="preserve">needs to be able to effectively resolve conflicts, which would lead to a more productive </w:t>
+      </w:r>
+    </w:p>
+    <w:p>
+      <w:pPr>
+        <w:ind w:left="360"/>
+        <w:rPr>
+          <w:sz w:val="24"/>
+          <w:szCs w:val="24"/>
+        </w:rPr>
+      </w:pPr>
+      <w:r>
+        <w:rPr>
+          <w:sz w:val="24"/>
+          <w:szCs w:val="24"/>
+        </w:rPr>
+        <w:lastRenderedPageBreak/>
+        <w:t>environment.</w:t>
+      </w:r>
+    </w:p>
+    <w:p>
+      <w:pPr>
+        <w:ind w:left="360"/>
+        <w:rPr>
+          <w:sz w:val="24"/>
+          <w:szCs w:val="24"/>
+        </w:rPr>
+      </w:pPr>
+    </w:p>
+    <w:p>
+      <w:pPr>
+        <w:ind w:left="360"/>
+        <w:rPr>
+          <w:sz w:val="24"/>
+          <w:szCs w:val="24"/>
+        </w:rPr>
+      </w:pPr>
+    </w:p>
+    <w:p>
+      <w:pPr>
+        <w:ind w:left="360"/>
+        <w:rPr>
           <w:b/>
           <w:sz w:val="24"/>
           <w:szCs w:val="24"/>
@@ -2530,7 +2858,56 @@
           <w:sz w:val="24"/>
           <w:szCs w:val="24"/>
         </w:rPr>
-        <w:t>Project initiator -   _________________________         ____________________        ____/_____/_____</w:t>
+        <w:t xml:space="preserve">Project initiator -   </w:t>
+      </w:r>
+      <w:r>
+        <w:rPr>
+          <w:sz w:val="24"/>
+          <w:szCs w:val="24"/>
+        </w:rPr>
+        <w:t>Catherine</w:t>
+      </w:r>
+      <w:r>
+        <w:rPr>
+          <w:sz w:val="24"/>
+          <w:szCs w:val="24"/>
+        </w:rPr>
+        <w:t xml:space="preserve"> </w:t>
+      </w:r>
+      <w:r>
+        <w:rPr>
+          <w:sz w:val="24"/>
+          <w:szCs w:val="24"/>
+        </w:rPr>
+        <w:t>De Vincenzo</w:t>
+      </w:r>
+      <w:r>
+        <w:rPr>
+          <w:sz w:val="24"/>
+          <w:szCs w:val="24"/>
+        </w:rPr>
+        <w:t xml:space="preserve">  </w:t>
+      </w:r>
+      <w:r>
+        <w:rPr>
+          <w:sz w:val="24"/>
+          <w:szCs w:val="24"/>
+        </w:rPr>
+        <w:t xml:space="preserve">                                                                 </w:t>
+      </w:r>
+      <w:r>
+        <w:rPr>
+          <w:sz w:val="24"/>
+          <w:szCs w:val="24"/>
+        </w:rPr>
+        <w:t xml:space="preserve">       </w:t>
+      </w:r>
+      <w:r>
+        <w:rPr>
+          <w:sz w:val="24"/>
+          <w:szCs w:val="24"/>
+        </w:rPr>
+        <w:t>23/07/2019</w:t>
       </w:r>
     </w:p>
     <w:p>
@@ -2546,7 +2923,57 @@
           <w:sz w:val="24"/>
           <w:szCs w:val="24"/>
         </w:rPr>
-        <w:t>Project Sponsor -   _________________________         ____________________        ____/_____/_____</w:t>
+        <w:t xml:space="preserve">Project Sponsor -  </w:t>
+      </w:r>
+      <w:r>
+        <w:rPr>
+          <w:sz w:val="24"/>
+          <w:szCs w:val="24"/>
+        </w:rPr>
+        <w:t xml:space="preserve"> Catherine De Vincenzo</w:t>
+      </w:r>
+      <w:r>
+        <w:rPr>
+          <w:sz w:val="24"/>
+          <w:szCs w:val="24"/>
+        </w:rPr>
+        <w:tab/>
+      </w:r>
+      <w:r>
+        <w:rPr>
+          <w:sz w:val="24"/>
+          <w:szCs w:val="24"/>
+        </w:rPr>
+        <w:tab/>
+      </w:r>
+      <w:r>
+        <w:rPr>
+          <w:sz w:val="24"/>
+          <w:szCs w:val="24"/>
+        </w:rPr>
+        <w:tab/>
+      </w:r>
+      <w:r>
+        <w:rPr>
+          <w:sz w:val="24"/>
+          <w:szCs w:val="24"/>
+        </w:rPr>
+        <w:tab/>
+        <w:t xml:space="preserve">                 </w:t>
+      </w:r>
+      <w:r>
+        <w:rPr>
+          <w:sz w:val="24"/>
+          <w:szCs w:val="24"/>
+        </w:rPr>
+        <w:t xml:space="preserve">     </w:t>
+      </w:r>
+      <w:r>
+        <w:rPr>
+          <w:sz w:val="24"/>
+          <w:szCs w:val="24"/>
+        </w:rPr>
+        <w:t>23/07/2019</w:t>
       </w:r>
     </w:p>
     <w:p>
@@ -2562,24 +2989,52 @@
           <w:sz w:val="24"/>
           <w:szCs w:val="24"/>
         </w:rPr>
-        <w:t xml:space="preserve">Project Manager </w:t>
-      </w:r>
-      <w:proofErr w:type="gramStart"/>
-      <w:r>
-        <w:rPr>
-          <w:sz w:val="24"/>
-          <w:szCs w:val="24"/>
-        </w:rPr>
-        <w:t>-  _</w:t>
-      </w:r>
-      <w:proofErr w:type="gramEnd"/>
-      <w:r>
-        <w:rPr>
-          <w:sz w:val="24"/>
-          <w:szCs w:val="24"/>
-        </w:rPr>
-        <w:t>________________________         ____________________        ____/_____/_____</w:t>
-      </w:r>
+        <w:t xml:space="preserve">Project Manager - </w:t>
+      </w:r>
+      <w:r>
+        <w:rPr>
+          <w:sz w:val="24"/>
+          <w:szCs w:val="24"/>
+        </w:rPr>
+        <w:t>Jarrod Singh</w:t>
+      </w:r>
+      <w:r>
+        <w:rPr>
+          <w:sz w:val="24"/>
+          <w:szCs w:val="24"/>
+        </w:rPr>
+        <w:t xml:space="preserve">         </w:t>
+      </w:r>
+      <w:r>
+        <w:rPr>
+          <w:sz w:val="24"/>
+          <w:szCs w:val="24"/>
+        </w:rPr>
+        <w:t xml:space="preserve">                                                                                </w:t>
+      </w:r>
+      <w:r>
+        <w:rPr>
+          <w:sz w:val="24"/>
+          <w:szCs w:val="24"/>
+        </w:rPr>
+        <w:t xml:space="preserve">    </w:t>
+      </w:r>
+      <w:r>
+        <w:rPr>
+          <w:sz w:val="24"/>
+          <w:szCs w:val="24"/>
+        </w:rPr>
+        <w:t>23/07/2019</w:t>
+      </w:r>
+    </w:p>
+    <w:p>
+      <w:pPr>
+        <w:ind w:left="360"/>
+        <w:rPr>
+          <w:sz w:val="24"/>
+          <w:szCs w:val="24"/>
+        </w:rPr>
+      </w:pPr>
     </w:p>
     <w:p>
       <w:pPr>
@@ -2773,7 +3228,7 @@
       </w:pPr>
     </w:pPrDefault>
   </w:docDefaults>
-  <w:latentStyles w:defLockedState="0" w:defUIPriority="99" w:defSemiHidden="0" w:defUnhideWhenUsed="0" w:defQFormat="0" w:count="375">
+  <w:latentStyles w:defLockedState="0" w:defUIPriority="99" w:defSemiHidden="0" w:defUnhideWhenUsed="0" w:defQFormat="0" w:count="376">
     <w:lsdException w:name="Normal" w:uiPriority="0" w:qFormat="1"/>
     <w:lsdException w:name="heading 1" w:uiPriority="9" w:qFormat="1"/>
     <w:lsdException w:name="heading 2" w:semiHidden="1" w:uiPriority="9" w:unhideWhenUsed="1" w:qFormat="1"/>
@@ -3149,6 +3604,7 @@
     <w:lsdException w:name="Smart Hyperlink" w:semiHidden="1" w:unhideWhenUsed="1"/>
     <w:lsdException w:name="Hashtag" w:semiHidden="1" w:unhideWhenUsed="1"/>
     <w:lsdException w:name="Unresolved Mention" w:semiHidden="1" w:unhideWhenUsed="1"/>
+    <w:lsdException w:name="Smart Link" w:semiHidden="1" w:unhideWhenUsed="1"/>
   </w:latentStyles>
   <w:style w:type="paragraph" w:default="1" w:styleId="Normal">
     <w:name w:val="Normal"/>
@@ -3157,6 +3613,7 @@
   <w:style w:type="character" w:default="1" w:styleId="DefaultParagraphFont">
     <w:name w:val="Default Paragraph Font"/>
     <w:uiPriority w:val="1"/>
+    <w:semiHidden/>
     <w:unhideWhenUsed/>
   </w:style>
   <w:style w:type="table" w:default="1" w:styleId="TableNormal">

</xml_diff>